<commit_message>
Ajuste na página de capa
</commit_message>
<xml_diff>
--- a/2015-10-16 - Complementos de Matemática - Congluência de Triângulos.docx
+++ b/2015-10-16 - Complementos de Matemática - Congluência de Triângulos.docx
@@ -61,6 +61,7 @@
     <w:p/>
     <w:p/>
     <w:p/>
+    <w:p/>
     <w:p>
       <w:pPr>
         <w:rPr>
@@ -89,6 +90,10 @@
       </w:r>
     </w:p>
     <w:p/>
+    <w:p>
+      <w:bookmarkStart w:id="0" w:name="_GoBack"/>
+      <w:bookmarkEnd w:id="0"/>
+    </w:p>
     <w:p/>
     <w:p>
       <w:pPr>
@@ -127,9 +132,18 @@
         <w:rPr>
           <w:sz w:val="24"/>
         </w:rPr>
-        <w:t xml:space="preserve"> Filipov</w:t>
-      </w:r>
+        <w:t xml:space="preserve"> </w:t>
+      </w:r>
+      <w:proofErr w:type="spellStart"/>
+      <w:r>
+        <w:rPr>
+          <w:sz w:val="24"/>
+        </w:rPr>
+        <w:t>Filipov</w:t>
+      </w:r>
+      <w:proofErr w:type="spellEnd"/>
     </w:p>
+    <w:p/>
     <w:p/>
     <w:p/>
     <w:p/>
@@ -398,7 +412,7 @@
         <w:rPr>
           <w:rStyle w:val="Forte"/>
           <w:rFonts w:asciiTheme="minorHAnsi" w:hAnsiTheme="minorHAnsi" w:cs="Helvetica"/>
-          <w:color w:val="FF0000"/>
+          <w:b w:val="0"/>
           <w:sz w:val="22"/>
           <w:szCs w:val="22"/>
           <w:bdr w:val="none" w:sz="0" w:space="0" w:color="auto" w:frame="1"/>
@@ -413,7 +427,29 @@
           <w:szCs w:val="22"/>
           <w:bdr w:val="none" w:sz="0" w:space="0" w:color="auto" w:frame="1"/>
         </w:rPr>
-        <w:t>1º Caso: LAL: neste caso teremos dois lados congruentes e o ângulo formado por eles também será congruente.</w:t>
+        <w:t xml:space="preserve">1º Caso: LAL: </w:t>
+      </w:r>
+      <w:r>
+        <w:rPr>
+          <w:rStyle w:val="Forte"/>
+          <w:rFonts w:asciiTheme="minorHAnsi" w:hAnsiTheme="minorHAnsi" w:cs="Helvetica"/>
+          <w:b w:val="0"/>
+          <w:sz w:val="22"/>
+          <w:szCs w:val="22"/>
+          <w:bdr w:val="none" w:sz="0" w:space="0" w:color="auto" w:frame="1"/>
+        </w:rPr>
+        <w:t>N</w:t>
+      </w:r>
+      <w:r>
+        <w:rPr>
+          <w:rStyle w:val="Forte"/>
+          <w:rFonts w:asciiTheme="minorHAnsi" w:hAnsiTheme="minorHAnsi" w:cs="Helvetica"/>
+          <w:b w:val="0"/>
+          <w:sz w:val="22"/>
+          <w:szCs w:val="22"/>
+          <w:bdr w:val="none" w:sz="0" w:space="0" w:color="auto" w:frame="1"/>
+        </w:rPr>
+        <w:t>este caso teremos dois lados congruentes e o ângulo formado por eles também será congruente.</w:t>
       </w:r>
     </w:p>
     <w:p>
@@ -425,7 +461,7 @@
         <w:rPr>
           <w:rStyle w:val="Forte"/>
           <w:rFonts w:asciiTheme="minorHAnsi" w:hAnsiTheme="minorHAnsi" w:cs="Helvetica"/>
-          <w:color w:val="FF0000"/>
+          <w:b w:val="0"/>
           <w:sz w:val="22"/>
           <w:szCs w:val="22"/>
           <w:bdr w:val="none" w:sz="0" w:space="0" w:color="auto" w:frame="1"/>
@@ -440,7 +476,29 @@
           <w:szCs w:val="22"/>
           <w:bdr w:val="none" w:sz="0" w:space="0" w:color="auto" w:frame="1"/>
         </w:rPr>
-        <w:t>2º Caso: LLL: aqui os três lados são congruentes.</w:t>
+        <w:t xml:space="preserve">2º Caso: LLL: </w:t>
+      </w:r>
+      <w:r>
+        <w:rPr>
+          <w:rStyle w:val="Forte"/>
+          <w:rFonts w:asciiTheme="minorHAnsi" w:hAnsiTheme="minorHAnsi" w:cs="Helvetica"/>
+          <w:b w:val="0"/>
+          <w:sz w:val="22"/>
+          <w:szCs w:val="22"/>
+          <w:bdr w:val="none" w:sz="0" w:space="0" w:color="auto" w:frame="1"/>
+        </w:rPr>
+        <w:t>A</w:t>
+      </w:r>
+      <w:r>
+        <w:rPr>
+          <w:rStyle w:val="Forte"/>
+          <w:rFonts w:asciiTheme="minorHAnsi" w:hAnsiTheme="minorHAnsi" w:cs="Helvetica"/>
+          <w:b w:val="0"/>
+          <w:sz w:val="22"/>
+          <w:szCs w:val="22"/>
+          <w:bdr w:val="none" w:sz="0" w:space="0" w:color="auto" w:frame="1"/>
+        </w:rPr>
+        <w:t>qui os três lados são congruentes.</w:t>
       </w:r>
     </w:p>
     <w:p>
@@ -452,7 +510,7 @@
         <w:rPr>
           <w:rStyle w:val="Forte"/>
           <w:rFonts w:asciiTheme="minorHAnsi" w:hAnsiTheme="minorHAnsi" w:cs="Helvetica"/>
-          <w:color w:val="FF0000"/>
+          <w:b w:val="0"/>
           <w:sz w:val="22"/>
           <w:szCs w:val="22"/>
           <w:bdr w:val="none" w:sz="0" w:space="0" w:color="auto" w:frame="1"/>
@@ -467,7 +525,29 @@
           <w:szCs w:val="22"/>
           <w:bdr w:val="none" w:sz="0" w:space="0" w:color="auto" w:frame="1"/>
         </w:rPr>
-        <w:t>3º Caso: ALA: temos dois ângulos congruentes e o lado compreendido entre eles é congruente.</w:t>
+        <w:t xml:space="preserve">3º Caso: ALA: </w:t>
+      </w:r>
+      <w:r>
+        <w:rPr>
+          <w:rStyle w:val="Forte"/>
+          <w:rFonts w:asciiTheme="minorHAnsi" w:hAnsiTheme="minorHAnsi" w:cs="Helvetica"/>
+          <w:b w:val="0"/>
+          <w:sz w:val="22"/>
+          <w:szCs w:val="22"/>
+          <w:bdr w:val="none" w:sz="0" w:space="0" w:color="auto" w:frame="1"/>
+        </w:rPr>
+        <w:t>T</w:t>
+      </w:r>
+      <w:r>
+        <w:rPr>
+          <w:rStyle w:val="Forte"/>
+          <w:rFonts w:asciiTheme="minorHAnsi" w:hAnsiTheme="minorHAnsi" w:cs="Helvetica"/>
+          <w:b w:val="0"/>
+          <w:sz w:val="22"/>
+          <w:szCs w:val="22"/>
+          <w:bdr w:val="none" w:sz="0" w:space="0" w:color="auto" w:frame="1"/>
+        </w:rPr>
+        <w:t>emos dois ângulos congruentes e o lado compreendido entre eles é congruente.</w:t>
       </w:r>
     </w:p>
     <w:p>
@@ -479,7 +559,7 @@
         <w:rPr>
           <w:rStyle w:val="Forte"/>
           <w:rFonts w:asciiTheme="minorHAnsi" w:hAnsiTheme="minorHAnsi" w:cs="Helvetica"/>
-          <w:color w:val="FF0000"/>
+          <w:b w:val="0"/>
           <w:sz w:val="22"/>
           <w:szCs w:val="22"/>
           <w:bdr w:val="none" w:sz="0" w:space="0" w:color="auto" w:frame="1"/>
@@ -494,31 +574,29 @@
           <w:szCs w:val="22"/>
           <w:bdr w:val="none" w:sz="0" w:space="0" w:color="auto" w:frame="1"/>
         </w:rPr>
-        <w:t xml:space="preserve">4º Caso: </w:t>
-      </w:r>
-      <w:proofErr w:type="spellStart"/>
+        <w:t xml:space="preserve">4º Caso: LAA: </w:t>
+      </w:r>
       <w:r>
         <w:rPr>
           <w:rStyle w:val="Forte"/>
           <w:rFonts w:asciiTheme="minorHAnsi" w:hAnsiTheme="minorHAnsi" w:cs="Helvetica"/>
-          <w:color w:val="FF0000"/>
+          <w:b w:val="0"/>
           <w:sz w:val="22"/>
           <w:szCs w:val="22"/>
           <w:bdr w:val="none" w:sz="0" w:space="0" w:color="auto" w:frame="1"/>
         </w:rPr>
-        <w:t>LAAo</w:t>
-      </w:r>
-      <w:proofErr w:type="spellEnd"/>
+        <w:t>U</w:t>
+      </w:r>
       <w:r>
         <w:rPr>
           <w:rStyle w:val="Forte"/>
           <w:rFonts w:asciiTheme="minorHAnsi" w:hAnsiTheme="minorHAnsi" w:cs="Helvetica"/>
-          <w:color w:val="FF0000"/>
+          <w:b w:val="0"/>
           <w:sz w:val="22"/>
           <w:szCs w:val="22"/>
           <w:bdr w:val="none" w:sz="0" w:space="0" w:color="auto" w:frame="1"/>
         </w:rPr>
-        <w:t>: um lado congruente, um ângulo adjacente e o ângulo oposto a esse lado é congruente.</w:t>
+        <w:t>m lado congruente, um ângulo adjacente e o ângulo oposto a esse lado é congruente.</w:t>
       </w:r>
     </w:p>
     <w:p>
@@ -1317,8 +1395,6 @@
           <w:shd w:val="clear" w:color="auto" w:fill="F1F1F1"/>
         </w:rPr>
       </w:pPr>
-      <w:bookmarkStart w:id="0" w:name="_GoBack"/>
-      <w:bookmarkEnd w:id="0"/>
     </w:p>
     <w:p>
       <w:pPr>
@@ -1401,7 +1477,7 @@
           <w:rPr>
             <w:noProof/>
           </w:rPr>
-          <w:t>5</w:t>
+          <w:t>1</w:t>
         </w:r>
         <w:r>
           <w:fldChar w:fldCharType="end"/>
@@ -5423,7 +5499,7 @@
 </file>
 
 <file path=customXml/itemProps1.xml><?xml version="1.0" encoding="utf-8"?>
-<ds:datastoreItem xmlns:ds="http://schemas.openxmlformats.org/officeDocument/2006/customXml" ds:itemID="{FE366B13-6FAF-4645-AB3E-1B756EBFE05F}">
+<ds:datastoreItem xmlns:ds="http://schemas.openxmlformats.org/officeDocument/2006/customXml" ds:itemID="{8469ACB8-F2C4-48EF-B03F-149308D73CD7}">
   <ds:schemaRefs>
     <ds:schemaRef ds:uri="http://schemas.openxmlformats.org/officeDocument/2006/bibliography"/>
   </ds:schemaRefs>

</xml_diff>